<commit_message>
websockets, message api , direct messages implementation
</commit_message>
<xml_diff>
--- a/c18n-architecture.docx
+++ b/c18n-architecture.docx
@@ -1815,6 +1815,110 @@
           <w:rtl w:val="0"/>
           <w:lang w:val="en-US"/>
         </w:rPr>
+        <w:t>Comments</w:t>
+        <w:tab/>
+      </w:r>
+      <w:r>
+        <w:rPr/>
+        <w:fldChar w:fldCharType="begin" w:fldLock="0"/>
+      </w:r>
+      <w:r>
+        <w:instrText xml:space="preserve"> PAGEREF _Toc16 \h </w:instrText>
+      </w:r>
+      <w:r>
+        <w:rPr/>
+        <w:fldChar w:fldCharType="separate" w:fldLock="0"/>
+      </w:r>
+      <w:r>
+        <w:rPr>
+          <w:rtl w:val="0"/>
+        </w:rPr>
+        <w:t>10</w:t>
+      </w:r>
+      <w:r>
+        <w:rPr/>
+        <w:fldChar w:fldCharType="end" w:fldLock="0"/>
+      </w:r>
+    </w:p>
+    <w:p>
+      <w:pPr>
+        <w:pStyle w:val="TOC 3"/>
+        <w:bidi w:val="0"/>
+      </w:pPr>
+      <w:r>
+        <w:rPr>
+          <w:rtl w:val="0"/>
+        </w:rPr>
+        <w:t>Likes</w:t>
+        <w:tab/>
+      </w:r>
+      <w:r>
+        <w:rPr/>
+        <w:fldChar w:fldCharType="begin" w:fldLock="0"/>
+      </w:r>
+      <w:r>
+        <w:instrText xml:space="preserve"> PAGEREF _Toc17 \h </w:instrText>
+      </w:r>
+      <w:r>
+        <w:rPr/>
+        <w:fldChar w:fldCharType="separate" w:fldLock="0"/>
+      </w:r>
+      <w:r>
+        <w:rPr>
+          <w:rtl w:val="0"/>
+        </w:rPr>
+        <w:t>10</w:t>
+      </w:r>
+      <w:r>
+        <w:rPr/>
+        <w:fldChar w:fldCharType="end" w:fldLock="0"/>
+      </w:r>
+    </w:p>
+    <w:p>
+      <w:pPr>
+        <w:pStyle w:val="TOC 3"/>
+        <w:bidi w:val="0"/>
+      </w:pPr>
+      <w:r>
+        <w:rPr>
+          <w:rtl w:val="0"/>
+          <w:lang w:val="pt-PT"/>
+        </w:rPr>
+        <w:t>Shares</w:t>
+        <w:tab/>
+      </w:r>
+      <w:r>
+        <w:rPr/>
+        <w:fldChar w:fldCharType="begin" w:fldLock="0"/>
+      </w:r>
+      <w:r>
+        <w:instrText xml:space="preserve"> PAGEREF _Toc18 \h </w:instrText>
+      </w:r>
+      <w:r>
+        <w:rPr/>
+        <w:fldChar w:fldCharType="separate" w:fldLock="0"/>
+      </w:r>
+      <w:r>
+        <w:rPr>
+          <w:rtl w:val="0"/>
+        </w:rPr>
+        <w:t>10</w:t>
+      </w:r>
+      <w:r>
+        <w:rPr/>
+        <w:fldChar w:fldCharType="end" w:fldLock="0"/>
+      </w:r>
+    </w:p>
+    <w:p>
+      <w:pPr>
+        <w:pStyle w:val="TOC 3"/>
+        <w:bidi w:val="0"/>
+      </w:pPr>
+      <w:r>
+        <w:rPr>
+          <w:rtl w:val="0"/>
+          <w:lang w:val="en-US"/>
+        </w:rPr>
         <w:t>User-Groups</w:t>
         <w:tab/>
       </w:r>
@@ -1823,7 +1927,7 @@
         <w:fldChar w:fldCharType="begin" w:fldLock="0"/>
       </w:r>
       <w:r>
-        <w:instrText xml:space="preserve"> PAGEREF _Toc16 \h </w:instrText>
+        <w:instrText xml:space="preserve"> PAGEREF _Toc19 \h </w:instrText>
       </w:r>
       <w:r>
         <w:rPr/>
@@ -1851,110 +1955,6 @@
           <w:lang w:val="fr-FR"/>
         </w:rPr>
         <w:t>Messages</w:t>
-        <w:tab/>
-      </w:r>
-      <w:r>
-        <w:rPr/>
-        <w:fldChar w:fldCharType="begin" w:fldLock="0"/>
-      </w:r>
-      <w:r>
-        <w:instrText xml:space="preserve"> PAGEREF _Toc17 \h </w:instrText>
-      </w:r>
-      <w:r>
-        <w:rPr/>
-        <w:fldChar w:fldCharType="separate" w:fldLock="0"/>
-      </w:r>
-      <w:r>
-        <w:rPr>
-          <w:rtl w:val="0"/>
-        </w:rPr>
-        <w:t>10</w:t>
-      </w:r>
-      <w:r>
-        <w:rPr/>
-        <w:fldChar w:fldCharType="end" w:fldLock="0"/>
-      </w:r>
-    </w:p>
-    <w:p>
-      <w:pPr>
-        <w:pStyle w:val="TOC 3"/>
-        <w:bidi w:val="0"/>
-      </w:pPr>
-      <w:r>
-        <w:rPr>
-          <w:rtl w:val="0"/>
-          <w:lang w:val="en-US"/>
-        </w:rPr>
-        <w:t>Comments</w:t>
-        <w:tab/>
-      </w:r>
-      <w:r>
-        <w:rPr/>
-        <w:fldChar w:fldCharType="begin" w:fldLock="0"/>
-      </w:r>
-      <w:r>
-        <w:instrText xml:space="preserve"> PAGEREF _Toc18 \h </w:instrText>
-      </w:r>
-      <w:r>
-        <w:rPr/>
-        <w:fldChar w:fldCharType="separate" w:fldLock="0"/>
-      </w:r>
-      <w:r>
-        <w:rPr>
-          <w:rtl w:val="0"/>
-        </w:rPr>
-        <w:t>10</w:t>
-      </w:r>
-      <w:r>
-        <w:rPr/>
-        <w:fldChar w:fldCharType="end" w:fldLock="0"/>
-      </w:r>
-    </w:p>
-    <w:p>
-      <w:pPr>
-        <w:pStyle w:val="TOC 3"/>
-        <w:bidi w:val="0"/>
-      </w:pPr>
-      <w:r>
-        <w:rPr>
-          <w:rtl w:val="0"/>
-        </w:rPr>
-        <w:t>Likes</w:t>
-        <w:tab/>
-      </w:r>
-      <w:r>
-        <w:rPr/>
-        <w:fldChar w:fldCharType="begin" w:fldLock="0"/>
-      </w:r>
-      <w:r>
-        <w:instrText xml:space="preserve"> PAGEREF _Toc19 \h </w:instrText>
-      </w:r>
-      <w:r>
-        <w:rPr/>
-        <w:fldChar w:fldCharType="separate" w:fldLock="0"/>
-      </w:r>
-      <w:r>
-        <w:rPr>
-          <w:rtl w:val="0"/>
-        </w:rPr>
-        <w:t>10</w:t>
-      </w:r>
-      <w:r>
-        <w:rPr/>
-        <w:fldChar w:fldCharType="end" w:fldLock="0"/>
-      </w:r>
-    </w:p>
-    <w:p>
-      <w:pPr>
-        <w:pStyle w:val="TOC 3"/>
-        <w:bidi w:val="0"/>
-      </w:pPr>
-      <w:r>
-        <w:rPr>
-          <w:rtl w:val="0"/>
-          <w:lang w:val="pt-PT"/>
-        </w:rPr>
-        <w:t>Shares</w:t>
         <w:tab/>
       </w:r>
       <w:r>
@@ -2009,7 +2009,7 @@
           <w:rFonts w:cs="Arial Unicode MS" w:eastAsia="Arial Unicode MS"/>
           <w:rtl w:val="0"/>
         </w:rPr>
-        <w:t>11</w:t>
+        <w:t>13</w:t>
       </w:r>
       <w:r>
         <w:rPr/>
@@ -2044,7 +2044,7 @@
         <w:rPr>
           <w:rtl w:val="0"/>
         </w:rPr>
-        <w:t>11</w:t>
+        <w:t>13</w:t>
       </w:r>
       <w:r>
         <w:rPr/>
@@ -2079,7 +2079,7 @@
         <w:rPr>
           <w:rtl w:val="0"/>
         </w:rPr>
-        <w:t>15</w:t>
+        <w:t>17</w:t>
       </w:r>
       <w:r>
         <w:rPr/>
@@ -2114,7 +2114,7 @@
         <w:rPr>
           <w:rtl w:val="0"/>
         </w:rPr>
-        <w:t>24</w:t>
+        <w:t>26</w:t>
       </w:r>
       <w:r>
         <w:rPr/>
@@ -2149,7 +2149,7 @@
         <w:rPr>
           <w:rtl w:val="0"/>
         </w:rPr>
-        <w:t>27</w:t>
+        <w:t>29</w:t>
       </w:r>
       <w:r>
         <w:rPr/>
@@ -2184,7 +2184,7 @@
         <w:rPr>
           <w:rtl w:val="0"/>
         </w:rPr>
-        <w:t>33</w:t>
+        <w:t>35</w:t>
       </w:r>
       <w:r>
         <w:rPr/>
@@ -2220,9 +2220,8 @@
         <w:rPr>
           <w:rFonts w:cs="Arial Unicode MS" w:eastAsia="Arial Unicode MS"/>
           <w:rtl w:val="0"/>
-          <w:lang w:val="ru-RU"/>
-        </w:rPr>
-        <w:t>34</w:t>
+        </w:rPr>
+        <w:t>35</w:t>
       </w:r>
       <w:r>
         <w:rPr/>
@@ -2258,9 +2257,8 @@
         <w:rPr>
           <w:rFonts w:cs="Arial Unicode MS" w:eastAsia="Arial Unicode MS"/>
           <w:rtl w:val="0"/>
-          <w:lang w:val="ru-RU"/>
-        </w:rPr>
-        <w:t>34</w:t>
+        </w:rPr>
+        <w:t>35</w:t>
       </w:r>
       <w:r>
         <w:rPr/>
@@ -2297,7 +2295,44 @@
           <w:rFonts w:cs="Arial Unicode MS" w:eastAsia="Arial Unicode MS"/>
           <w:rtl w:val="0"/>
         </w:rPr>
-        <w:t>35</w:t>
+        <w:t>37</w:t>
+      </w:r>
+      <w:r>
+        <w:rPr/>
+        <w:fldChar w:fldCharType="end" w:fldLock="0"/>
+      </w:r>
+    </w:p>
+    <w:p>
+      <w:pPr>
+        <w:pStyle w:val="TOC 1"/>
+        <w:bidi w:val="0"/>
+      </w:pPr>
+      <w:r>
+        <w:rPr>
+          <w:rFonts w:cs="Arial Unicode MS" w:eastAsia="Arial Unicode MS"/>
+          <w:rtl w:val="0"/>
+          <w:lang w:val="en-US"/>
+        </w:rPr>
+        <w:t>Links / References</w:t>
+        <w:tab/>
+      </w:r>
+      <w:r>
+        <w:rPr/>
+        <w:fldChar w:fldCharType="begin" w:fldLock="0"/>
+      </w:r>
+      <w:r>
+        <w:instrText xml:space="preserve"> PAGEREF _Toc30 \h </w:instrText>
+      </w:r>
+      <w:r>
+        <w:rPr/>
+        <w:fldChar w:fldCharType="separate" w:fldLock="0"/>
+      </w:r>
+      <w:r>
+        <w:rPr>
+          <w:rFonts w:cs="Arial Unicode MS" w:eastAsia="Arial Unicode MS"/>
+          <w:rtl w:val="0"/>
+        </w:rPr>
+        <w:t>38</w:t>
       </w:r>
       <w:r>
         <w:rPr/>
@@ -4646,15 +4681,9 @@
           <w:rtl w:val="0"/>
           <w:lang w:val="en-US"/>
         </w:rPr>
-        <w:t>User-Groups</w:t>
+        <w:t>Comments</w:t>
       </w:r>
       <w:bookmarkEnd w:id="16"/>
-    </w:p>
-    <w:p>
-      <w:pPr>
-        <w:pStyle w:val="Body"/>
-        <w:bidi w:val="0"/>
-      </w:pPr>
     </w:p>
     <w:p>
       <w:pPr>
@@ -4666,7 +4695,20 @@
           <w:rtl w:val="0"/>
           <w:lang w:val="en-US"/>
         </w:rPr>
-        <w:t>The user-groups module shall handle creation, update and addition / removal of users to a user-group. Users in a user group may send messages that will be broadcasted to all the members of the user-group.</w:t>
+        <w:t>The comments module shall handle the user comments / replies on a community postEach comment will have a parent that can be another comment, or a community post.</w:t>
+      </w:r>
+    </w:p>
+    <w:p>
+      <w:pPr>
+        <w:pStyle w:val="Body"/>
+        <w:bidi w:val="0"/>
+      </w:pPr>
+      <w:r>
+        <w:rPr>
+          <w:rtl w:val="0"/>
+          <w:lang w:val="en-US"/>
+        </w:rPr>
+        <w:t>This shall provide a nested thread where multiple users can engage in discussion over a community post or a user-group message.</w:t>
       </w:r>
     </w:p>
     <w:p>
@@ -4687,15 +4729,9 @@
           <w:rtl w:val="0"/>
           <w:lang w:val="en-US"/>
         </w:rPr>
-        <w:t>Messages</w:t>
+        <w:t>Likes</w:t>
       </w:r>
       <w:bookmarkEnd w:id="17"/>
-    </w:p>
-    <w:p>
-      <w:pPr>
-        <w:pStyle w:val="Body"/>
-        <w:bidi w:val="0"/>
-      </w:pPr>
     </w:p>
     <w:p>
       <w:pPr>
@@ -4707,33 +4743,7 @@
           <w:rtl w:val="0"/>
           <w:lang w:val="en-US"/>
         </w:rPr>
-        <w:t>The messages sent in a user-group or directly to another user shall be handled by the Messages api. For most of the use cases Messages api shall provide a similar interface and experience as to Posts apis, however there can be some differences in terms of their handling, lifecycle and associated features. For example, one may expect posts published in a community to be shared by users to other different communities, however the messages sent in a user-group shall be scoped to that user-group only.</w:t>
-      </w:r>
-    </w:p>
-    <w:p>
-      <w:pPr>
-        <w:pStyle w:val="Body"/>
-        <w:bidi w:val="0"/>
-      </w:pPr>
-      <w:r>
-        <w:rPr>
-          <w:rtl w:val="0"/>
-          <w:lang w:val="en-US"/>
-        </w:rPr>
-        <w:t>Due to their restricted scope, the application may want to exclude certain filtering / content flagging policies that are applicable to community posts.</w:t>
-      </w:r>
-    </w:p>
-    <w:p>
-      <w:pPr>
-        <w:pStyle w:val="Body"/>
-        <w:bidi w:val="0"/>
-      </w:pPr>
-      <w:r>
-        <w:rPr>
-          <w:rtl w:val="0"/>
-          <w:lang w:val="en-US"/>
-        </w:rPr>
-        <w:t>So keeping that in mind, we would treat this as a separate module.</w:t>
+        <w:t>The likes module shall associate user likes / dislikes to a community post, user-group message or a comment. The events generated by this module may be used to associate a user with their interest areas.</w:t>
       </w:r>
     </w:p>
     <w:p>
@@ -4754,7 +4764,7 @@
           <w:rtl w:val="0"/>
           <w:lang w:val="en-US"/>
         </w:rPr>
-        <w:t>Comments</w:t>
+        <w:t>Shares</w:t>
       </w:r>
       <w:bookmarkEnd w:id="18"/>
     </w:p>
@@ -4768,20 +4778,7 @@
           <w:rtl w:val="0"/>
           <w:lang w:val="en-US"/>
         </w:rPr>
-        <w:t>The comments module shall handle the user comments / replies on a community post, user-group messages. Each comment will have a parent that can be another comment, or a community post or a user-group message.</w:t>
-      </w:r>
-    </w:p>
-    <w:p>
-      <w:pPr>
-        <w:pStyle w:val="Body"/>
-        <w:bidi w:val="0"/>
-      </w:pPr>
-      <w:r>
-        <w:rPr>
-          <w:rtl w:val="0"/>
-          <w:lang w:val="en-US"/>
-        </w:rPr>
-        <w:t>This shall provide a nested thread where multiple users can engage in discussion over a community post or a user-group message.</w:t>
+        <w:t>The shares module will handle sharing of community posts to other communities. The application may want to maintain a lists communities to which a post has been shared.</w:t>
       </w:r>
     </w:p>
     <w:p>
@@ -4802,9 +4799,15 @@
           <w:rtl w:val="0"/>
           <w:lang w:val="en-US"/>
         </w:rPr>
-        <w:t>Likes</w:t>
+        <w:t>User-Groups</w:t>
       </w:r>
       <w:bookmarkEnd w:id="19"/>
+    </w:p>
+    <w:p>
+      <w:pPr>
+        <w:pStyle w:val="Body"/>
+        <w:bidi w:val="0"/>
+      </w:pPr>
     </w:p>
     <w:p>
       <w:pPr>
@@ -4816,8 +4819,27 @@
           <w:rtl w:val="0"/>
           <w:lang w:val="en-US"/>
         </w:rPr>
-        <w:t>The likes module shall associate user likes / dislikes to a community post, user-group message or a comment. The events generated by this module may be used to associate a user with their interest areas.</w:t>
-      </w:r>
+        <w:t>The user-groups module shall handle creation, update and addition / removal of users to a user-group. Users in a user group may send messages that will be broadcasted to all the members of the user-group.</w:t>
+      </w:r>
+    </w:p>
+    <w:p>
+      <w:pPr>
+        <w:pStyle w:val="Body"/>
+        <w:bidi w:val="0"/>
+      </w:pPr>
+      <w:r>
+        <w:rPr>
+          <w:rtl w:val="0"/>
+          <w:lang w:val="en-US"/>
+        </w:rPr>
+        <w:t>At the backend, the api servers shall create a Kafka topic partition for each of the User-Groups, users joining a user-group shall receive all the notifications / messages intended for that Kafka topic partition / user-group.</w:t>
+      </w:r>
+    </w:p>
+    <w:p>
+      <w:pPr>
+        <w:pStyle w:val="Body"/>
+        <w:bidi w:val="0"/>
+      </w:pPr>
     </w:p>
     <w:p>
       <w:pPr>
@@ -4837,9 +4859,15 @@
           <w:rtl w:val="0"/>
           <w:lang w:val="en-US"/>
         </w:rPr>
-        <w:t>Shares</w:t>
+        <w:t>Messages</w:t>
       </w:r>
       <w:bookmarkEnd w:id="20"/>
+    </w:p>
+    <w:p>
+      <w:pPr>
+        <w:pStyle w:val="Body"/>
+        <w:bidi w:val="0"/>
+      </w:pPr>
     </w:p>
     <w:p>
       <w:pPr>
@@ -4851,12 +4879,469 @@
           <w:rtl w:val="0"/>
           <w:lang w:val="en-US"/>
         </w:rPr>
-        <w:t>The shares module will handle sharing of community posts to other communities. The application may want to maintain a lists communities to which a post has been shared.</w:t>
-      </w:r>
-    </w:p>
-    <w:p>
-      <w:pPr>
-        <w:pStyle w:val="Body"/>
+        <w:t>The messages sent in a user-group or directly to another user shall be handled by the Messages api. Direct user messages or broadcast messages to a user-group shall be implemented via web sockets. The frontend application / browser is expected to open a web socket with the api servers  upon logging in a user, the web socket session shall be maintained till the user explicitly logs out, or the JWT token expires.</w:t>
+      </w:r>
+    </w:p>
+    <w:p>
+      <w:pPr>
+        <w:pStyle w:val="Body"/>
+        <w:bidi w:val="0"/>
+      </w:pPr>
+    </w:p>
+    <w:p>
+      <w:pPr>
+        <w:pStyle w:val="Body"/>
+        <w:bidi w:val="0"/>
+      </w:pPr>
+      <w:r>
+        <w:rPr>
+          <w:rtl w:val="0"/>
+          <w:lang w:val="en-US"/>
+        </w:rPr>
+        <w:t>The api servers should check for the token expiry and must ensure it is not expired, before sending any communications over web socket channels to the end users.</w:t>
+      </w:r>
+    </w:p>
+    <w:p>
+      <w:pPr>
+        <w:pStyle w:val="Body"/>
+        <w:bidi w:val="0"/>
+      </w:pPr>
+    </w:p>
+    <w:p>
+      <w:pPr>
+        <w:pStyle w:val="Body"/>
+        <w:bidi w:val="0"/>
+      </w:pPr>
+      <w:r>
+        <w:rPr>
+          <w:rtl w:val="0"/>
+          <w:lang w:val="en-US"/>
+        </w:rPr>
+        <w:t>As each of the user-groups is maintained as a Kafka topic partition, messages sent to a user-group shall be broadcasted to all its subscribed users. On the other hand direct user to user messages will be sent only to the intended recipient user.</w:t>
+      </w:r>
+    </w:p>
+    <w:p>
+      <w:pPr>
+        <w:pStyle w:val="Body"/>
+        <w:bidi w:val="0"/>
+      </w:pPr>
+    </w:p>
+    <w:p>
+      <w:pPr>
+        <w:pStyle w:val="Body"/>
+        <w:bidi w:val="0"/>
+      </w:pPr>
+      <w:r>
+        <w:rPr>
+          <w:rtl w:val="0"/>
+          <w:lang w:val="en-US"/>
+        </w:rPr>
+        <w:t>We may also persist the messages to the database and provide a http/rest api to obtain the previous message history. The browser / frontend app is expected to use this api upon loading the user-group message or user - user message interface.</w:t>
+      </w:r>
+    </w:p>
+    <w:p>
+      <w:pPr>
+        <w:pStyle w:val="Body"/>
+        <w:bidi w:val="0"/>
+      </w:pPr>
+    </w:p>
+    <w:p>
+      <w:pPr>
+        <w:pStyle w:val="Body"/>
+        <w:bidi w:val="0"/>
+      </w:pPr>
+      <w:r>
+        <w:rPr>
+          <w:rtl w:val="0"/>
+          <w:lang w:val="en-US"/>
+        </w:rPr>
+        <w:t>As there can be multiple api servers for messaging, each connecting to N number of end users via websockets, it becomes necessary to efficiently handle the message routing and ensure that the direct / broadcast notifications are sent to intended end users, and servers do not have to subscribe to each and every Kafka topic partitions.</w:t>
+      </w:r>
+    </w:p>
+    <w:p>
+      <w:pPr>
+        <w:pStyle w:val="Body"/>
+        <w:bidi w:val="0"/>
+      </w:pPr>
+    </w:p>
+    <w:p>
+      <w:pPr>
+        <w:pStyle w:val="Body"/>
+        <w:bidi w:val="0"/>
+      </w:pPr>
+      <w:r>
+        <w:rPr>
+          <w:rtl w:val="0"/>
+          <w:lang w:val="en-US"/>
+        </w:rPr>
+        <w:t>We suggest the following simplified approach, as detailed in the diagram below -</w:t>
+      </w:r>
+      <w:r>
+        <w:drawing>
+          <wp:anchor distT="152400" distB="152400" distL="152400" distR="152400" simplePos="0" relativeHeight="251660288" behindDoc="0" locked="0" layoutInCell="1" allowOverlap="1">
+            <wp:simplePos x="0" y="0"/>
+            <wp:positionH relativeFrom="margin">
+              <wp:posOffset>-6350</wp:posOffset>
+            </wp:positionH>
+            <wp:positionV relativeFrom="line">
+              <wp:posOffset>152400</wp:posOffset>
+            </wp:positionV>
+            <wp:extent cx="6120057" cy="3377174"/>
+            <wp:effectExtent l="0" t="0" r="0" b="0"/>
+            <wp:wrapThrough wrapText="bothSides" distL="152400" distR="152400">
+              <wp:wrapPolygon edited="1">
+                <wp:start x="0" y="0"/>
+                <wp:lineTo x="21621" y="0"/>
+                <wp:lineTo x="21621" y="21636"/>
+                <wp:lineTo x="0" y="21636"/>
+                <wp:lineTo x="0" y="0"/>
+              </wp:wrapPolygon>
+            </wp:wrapThrough>
+            <wp:docPr id="1073741826" name="officeArt object"/>
+            <wp:cNvGraphicFramePr/>
+            <a:graphic xmlns:a="http://schemas.openxmlformats.org/drawingml/2006/main">
+              <a:graphicData uri="http://schemas.openxmlformats.org/drawingml/2006/picture">
+                <pic:pic xmlns:pic="http://schemas.openxmlformats.org/drawingml/2006/picture">
+                  <pic:nvPicPr>
+                    <pic:cNvPr id="1073741826" name="pasted-image.tiff"/>
+                    <pic:cNvPicPr>
+                      <a:picLocks noChangeAspect="1"/>
+                    </pic:cNvPicPr>
+                  </pic:nvPicPr>
+                  <pic:blipFill>
+                    <a:blip r:embed="rId5">
+                      <a:extLst/>
+                    </a:blip>
+                    <a:stretch>
+                      <a:fillRect/>
+                    </a:stretch>
+                  </pic:blipFill>
+                  <pic:spPr>
+                    <a:xfrm>
+                      <a:off x="0" y="0"/>
+                      <a:ext cx="6120057" cy="3377174"/>
+                    </a:xfrm>
+                    <a:prstGeom prst="rect">
+                      <a:avLst/>
+                    </a:prstGeom>
+                    <a:ln w="12700" cap="flat">
+                      <a:noFill/>
+                      <a:miter lim="400000"/>
+                    </a:ln>
+                    <a:effectLst/>
+                  </pic:spPr>
+                </pic:pic>
+              </a:graphicData>
+            </a:graphic>
+          </wp:anchor>
+        </w:drawing>
+      </w:r>
+      <w:r>
+        <w:rPr>
+          <w:rtl w:val="0"/>
+          <w:lang w:val="en-US"/>
+        </w:rPr>
+        <w:t xml:space="preserve"> </w:t>
+      </w:r>
+    </w:p>
+    <w:p>
+      <w:pPr>
+        <w:pStyle w:val="Body"/>
+        <w:jc w:val="center"/>
+        <w:rPr>
+          <w:sz w:val="18"/>
+          <w:szCs w:val="18"/>
+        </w:rPr>
+      </w:pPr>
+      <w:r>
+        <w:rPr>
+          <w:sz w:val="18"/>
+          <w:szCs w:val="18"/>
+          <w:rtl w:val="0"/>
+          <w:lang w:val="en-US"/>
+        </w:rPr>
+        <w:t>Fig - 2 Messaging with multi-server multi user-group environment.</w:t>
+      </w:r>
+    </w:p>
+    <w:p>
+      <w:pPr>
+        <w:pStyle w:val="Body"/>
+        <w:bidi w:val="0"/>
+      </w:pPr>
+    </w:p>
+    <w:p>
+      <w:pPr>
+        <w:pStyle w:val="Body"/>
+        <w:bidi w:val="0"/>
+      </w:pPr>
+    </w:p>
+    <w:p>
+      <w:pPr>
+        <w:pStyle w:val="Body"/>
+        <w:bidi w:val="0"/>
+      </w:pPr>
+      <w:r>
+        <w:rPr>
+          <w:rtl w:val="0"/>
+          <w:lang w:val="en-US"/>
+        </w:rPr>
+        <w:t>When creating a User-Group, one api server can connect to the Kafka topic partition corresponding to the user-group topic partition. This can be the same server that originated the user-group creation request (in case both messages and user-groups modules running on the same server) or a different randomly assigned message api server.</w:t>
+      </w:r>
+    </w:p>
+    <w:p>
+      <w:pPr>
+        <w:pStyle w:val="Body"/>
+        <w:bidi w:val="0"/>
+      </w:pPr>
+    </w:p>
+    <w:p>
+      <w:pPr>
+        <w:pStyle w:val="Body"/>
+        <w:bidi w:val="0"/>
+      </w:pPr>
+      <w:r>
+        <w:rPr>
+          <w:rtl w:val="0"/>
+          <w:lang w:val="en-US"/>
+        </w:rPr>
+        <w:t xml:space="preserve">When the browser / frontend app loads the message interface, it shall be provided with the direct address of the api server responsible for handling the given topic </w:t>
+      </w:r>
+      <w:r>
+        <w:rPr>
+          <w:rtl w:val="0"/>
+          <w:lang w:val="it-IT"/>
+        </w:rPr>
+        <w:t>partition</w:t>
+      </w:r>
+      <w:r>
+        <w:rPr>
+          <w:rtl w:val="0"/>
+          <w:lang w:val="en-US"/>
+        </w:rPr>
+        <w:t xml:space="preserve"> (we may want to bypass the load balancer here.)</w:t>
+      </w:r>
+    </w:p>
+    <w:p>
+      <w:pPr>
+        <w:pStyle w:val="Body"/>
+        <w:bidi w:val="0"/>
+      </w:pPr>
+      <w:r>
+        <w:rPr>
+          <w:rtl w:val="0"/>
+          <w:lang w:val="en-US"/>
+        </w:rPr>
+        <w:t xml:space="preserve">Once the client connects via web socket with the intended api server, it can start sending the messages. Any messages received for a Kafka topic </w:t>
+      </w:r>
+      <w:r>
+        <w:rPr>
+          <w:rtl w:val="0"/>
+          <w:lang w:val="it-IT"/>
+        </w:rPr>
+        <w:t>partition</w:t>
+      </w:r>
+      <w:r>
+        <w:rPr>
+          <w:rtl w:val="0"/>
+          <w:lang w:val="en-US"/>
+        </w:rPr>
+        <w:t xml:space="preserve"> will now be picked up by exactly one api server which will in turn be connected to all the clients using that user-group.</w:t>
+      </w:r>
+    </w:p>
+    <w:p>
+      <w:pPr>
+        <w:pStyle w:val="Body"/>
+        <w:bidi w:val="0"/>
+      </w:pPr>
+    </w:p>
+    <w:p>
+      <w:pPr>
+        <w:pStyle w:val="Body"/>
+        <w:bidi w:val="0"/>
+      </w:pPr>
+      <w:r>
+        <w:rPr>
+          <w:rtl w:val="0"/>
+          <w:lang w:val="en-US"/>
+        </w:rPr>
+        <w:t>The message server now can make use of /</w:t>
+      </w:r>
+      <w:r>
+        <w:rPr>
+          <w:b w:val="1"/>
+          <w:bCs w:val="1"/>
+          <w:rtl w:val="0"/>
+          <w:lang w:val="en-US"/>
+        </w:rPr>
+        <w:t>send</w:t>
+      </w:r>
+      <w:r>
+        <w:rPr>
+          <w:rtl w:val="0"/>
+          <w:lang w:val="en-US"/>
+        </w:rPr>
+        <w:t xml:space="preserve"> or /</w:t>
+      </w:r>
+      <w:r>
+        <w:rPr>
+          <w:b w:val="1"/>
+          <w:bCs w:val="1"/>
+          <w:rtl w:val="0"/>
+          <w:lang w:val="en-US"/>
+        </w:rPr>
+        <w:t xml:space="preserve">receive </w:t>
+      </w:r>
+      <w:r>
+        <w:rPr>
+          <w:rtl w:val="0"/>
+          <w:lang w:val="en-US"/>
+        </w:rPr>
+        <w:t>endpoints and accept incoming messages or broadcast the new messages to all the connected clients.</w:t>
+      </w:r>
+    </w:p>
+    <w:p>
+      <w:pPr>
+        <w:pStyle w:val="Body"/>
+        <w:bidi w:val="0"/>
+      </w:pPr>
+    </w:p>
+    <w:p>
+      <w:pPr>
+        <w:pStyle w:val="Body"/>
+        <w:bidi w:val="0"/>
+      </w:pPr>
+    </w:p>
+    <w:p>
+      <w:pPr>
+        <w:pStyle w:val="Body"/>
+        <w:bidi w:val="0"/>
+      </w:pPr>
+      <w:r>
+        <w:rPr>
+          <w:rtl w:val="0"/>
+          <w:lang w:val="en-US"/>
+        </w:rPr>
+        <w:t xml:space="preserve">For direct messaging between two users shall also work in a similar way, i.e. a temporary topic </w:t>
+      </w:r>
+      <w:r>
+        <w:rPr>
+          <w:rtl w:val="0"/>
+          <w:lang w:val="it-IT"/>
+        </w:rPr>
+        <w:t>partition</w:t>
+      </w:r>
+      <w:r>
+        <w:rPr>
+          <w:rtl w:val="0"/>
+          <w:lang w:val="en-US"/>
+        </w:rPr>
+        <w:t xml:space="preserve"> is created when a user initiates a direct message, the originating api server may subscribe to the topic partition. The recipient user may be notified via any of the existing web socket connections (if online) or via http/rest api upon the next request. In both the cases, the recipient would be redirected to the appropriate message api server that is listening to the temporary topic partition. The following diagram illustrates the process - </w:t>
+      </w:r>
+    </w:p>
+    <w:p>
+      <w:pPr>
+        <w:pStyle w:val="Body"/>
+        <w:jc w:val="center"/>
+        <w:rPr>
+          <w:sz w:val="18"/>
+          <w:szCs w:val="18"/>
+        </w:rPr>
+      </w:pPr>
+      <w:r>
+        <w:rPr>
+          <w:sz w:val="18"/>
+          <w:szCs w:val="18"/>
+          <w:rtl w:val="0"/>
+          <w:lang w:val="en-US"/>
+        </w:rPr>
+        <w:t>Fig 3 - A more detailed use case explaining direct user messaging in a scalable environment.</w:t>
+      </w:r>
+      <w:r>
+        <w:rPr>
+          <w:sz w:val="18"/>
+          <w:szCs w:val="18"/>
+        </w:rPr>
+        <w:drawing>
+          <wp:anchor distT="152400" distB="152400" distL="152400" distR="152400" simplePos="0" relativeHeight="251661312" behindDoc="0" locked="0" layoutInCell="1" allowOverlap="1">
+            <wp:simplePos x="0" y="0"/>
+            <wp:positionH relativeFrom="margin">
+              <wp:posOffset>-6350</wp:posOffset>
+            </wp:positionH>
+            <wp:positionV relativeFrom="line">
+              <wp:posOffset>0</wp:posOffset>
+            </wp:positionV>
+            <wp:extent cx="6120057" cy="3485211"/>
+            <wp:effectExtent l="0" t="0" r="0" b="0"/>
+            <wp:wrapThrough wrapText="bothSides" distL="152400" distR="152400">
+              <wp:wrapPolygon edited="1">
+                <wp:start x="0" y="0"/>
+                <wp:lineTo x="21600" y="0"/>
+                <wp:lineTo x="21600" y="21600"/>
+                <wp:lineTo x="0" y="21600"/>
+                <wp:lineTo x="0" y="0"/>
+              </wp:wrapPolygon>
+            </wp:wrapThrough>
+            <wp:docPr id="1073741827" name="officeArt object"/>
+            <wp:cNvGraphicFramePr/>
+            <a:graphic xmlns:a="http://schemas.openxmlformats.org/drawingml/2006/main">
+              <a:graphicData uri="http://schemas.openxmlformats.org/drawingml/2006/picture">
+                <pic:pic xmlns:pic="http://schemas.openxmlformats.org/drawingml/2006/picture">
+                  <pic:nvPicPr>
+                    <pic:cNvPr id="1073741827" name="pasted-image.tiff"/>
+                    <pic:cNvPicPr>
+                      <a:picLocks noChangeAspect="1"/>
+                    </pic:cNvPicPr>
+                  </pic:nvPicPr>
+                  <pic:blipFill>
+                    <a:blip r:embed="rId6">
+                      <a:extLst/>
+                    </a:blip>
+                    <a:stretch>
+                      <a:fillRect/>
+                    </a:stretch>
+                  </pic:blipFill>
+                  <pic:spPr>
+                    <a:xfrm>
+                      <a:off x="0" y="0"/>
+                      <a:ext cx="6120057" cy="3485211"/>
+                    </a:xfrm>
+                    <a:prstGeom prst="rect">
+                      <a:avLst/>
+                    </a:prstGeom>
+                    <a:ln w="12700" cap="flat">
+                      <a:noFill/>
+                      <a:miter lim="400000"/>
+                    </a:ln>
+                    <a:effectLst/>
+                  </pic:spPr>
+                </pic:pic>
+              </a:graphicData>
+            </a:graphic>
+          </wp:anchor>
+        </w:drawing>
+      </w:r>
+    </w:p>
+    <w:p>
+      <w:pPr>
+        <w:pStyle w:val="Body"/>
+        <w:bidi w:val="0"/>
+      </w:pPr>
+    </w:p>
+    <w:p>
+      <w:pPr>
+        <w:pStyle w:val="Body"/>
+        <w:bidi w:val="0"/>
+      </w:pPr>
+    </w:p>
+    <w:p>
+      <w:pPr>
+        <w:pStyle w:val="Body"/>
+        <w:bidi w:val="0"/>
+      </w:pPr>
+    </w:p>
+    <w:p>
+      <w:pPr>
+        <w:pStyle w:val="Heading"/>
         <w:bidi w:val="0"/>
       </w:pPr>
       <w:r>
@@ -4869,12 +5354,6 @@
         </w:rPr>
         <w:br w:type="page"/>
       </w:r>
-    </w:p>
-    <w:p>
-      <w:pPr>
-        <w:pStyle w:val="Body"/>
-        <w:bidi w:val="0"/>
-      </w:pPr>
     </w:p>
     <w:p>
       <w:pPr>
@@ -21047,7 +21526,7 @@
           <w:rtl w:val="0"/>
           <w:lang w:val="en-US"/>
         </w:rPr>
-        <w:t>The user-groups will be maintained as topics in Kafka. They should also be persisted to the database for long term storage and provide chat history to the new users joining a user-group.</w:t>
+        <w:t>The user-groups will be maintained as topic partitions in Kafka. They should also be persisted to the database for long term storage and provide chat history to the new users joining a user-group.</w:t>
       </w:r>
     </w:p>
     <w:p>
@@ -21948,7 +22427,7 @@
                 <w:rFonts w:ascii="Helvetica Neue" w:cs="Arial Unicode MS" w:hAnsi="Helvetica Neue" w:eastAsia="Arial Unicode MS"/>
                 <w:rtl w:val="0"/>
               </w:rPr>
-              <w:t>It should create a new Kafka topic using the usergroup-resource-id, and subscribe the originator user-resource-id to the Kafka topic for the user-group. In effect, a user-group will work similar to a chatroom, where more users can later join in.</w:t>
+              <w:t>It should create a new Kafka topic partition using the usergroup-resource-id, and subscribe the originator user-resource-id to the Kafka topic partition for the user-group. In effect, a user-group will work similar to a chatroom, where more users can later join in.</w:t>
             </w:r>
           </w:p>
           <w:p>
@@ -26864,7 +27343,7 @@
           <w:rtl w:val="0"/>
           <w:lang w:val="en-US"/>
         </w:rPr>
-        <w:t>Direct user messages or broadcast messages to a user-group shall be implemented via web sockets. The frontend application / browser is expected to open a web socket with the api servers  upon logging in a user, the web socket session shall be maintained till the user explicitly logs out, or the JWT token expires.</w:t>
+        <w:t>The messages api shall be implemented via web-sockets, client application / browser shall initiate a web socket connection to messages api server.</w:t>
       </w:r>
     </w:p>
     <w:p>
@@ -26883,27 +27362,23 @@
           <w:rtl w:val="0"/>
           <w:lang w:val="en-US"/>
         </w:rPr>
-        <w:t>The api servers should check for the token expiry and must ensure it is not expired, before sending any communications over web socket channels to the end users.</w:t>
-      </w:r>
-    </w:p>
-    <w:p>
-      <w:pPr>
-        <w:pStyle w:val="Body"/>
-        <w:bidi w:val="0"/>
-      </w:pPr>
-    </w:p>
-    <w:p>
-      <w:pPr>
-        <w:pStyle w:val="Body"/>
-        <w:bidi w:val="0"/>
-      </w:pPr>
-      <w:r>
-        <w:rPr>
-          <w:rtl w:val="0"/>
-          <w:lang w:val="en-US"/>
-        </w:rPr>
-        <w:t xml:space="preserve">When initially connecting to a websocket, the browser / frontend app is expected to subscribe to the </w:t>
-      </w:r>
+        <w:t xml:space="preserve">The web server shall expose the following web-socket endpoints - </w:t>
+      </w:r>
+    </w:p>
+    <w:p>
+      <w:pPr>
+        <w:pStyle w:val="Body"/>
+        <w:bidi w:val="0"/>
+      </w:pPr>
+    </w:p>
+    <w:p>
+      <w:pPr>
+        <w:pStyle w:val="Body"/>
+        <w:rPr>
+          <w:b w:val="1"/>
+          <w:bCs w:val="1"/>
+        </w:rPr>
+      </w:pPr>
       <w:r>
         <w:rPr>
           <w:b w:val="1"/>
@@ -26911,252 +27386,36 @@
           <w:rtl w:val="0"/>
           <w:lang w:val="en-US"/>
         </w:rPr>
-        <w:t>inbox</w:t>
-      </w:r>
+        <w:t>/messages/send</w:t>
+      </w:r>
+    </w:p>
+    <w:p>
+      <w:pPr>
+        <w:pStyle w:val="Body"/>
+        <w:bidi w:val="0"/>
+      </w:pPr>
       <w:r>
         <w:rPr>
           <w:rtl w:val="0"/>
           <w:lang w:val="en-US"/>
         </w:rPr>
-        <w:t xml:space="preserve"> channel on a web socket.</w:t>
-      </w:r>
-    </w:p>
-    <w:p>
-      <w:pPr>
-        <w:pStyle w:val="Body"/>
-        <w:bidi w:val="0"/>
-      </w:pPr>
-    </w:p>
-    <w:p>
-      <w:pPr>
-        <w:pStyle w:val="Body"/>
-        <w:bidi w:val="0"/>
-      </w:pPr>
-      <w:r>
-        <w:rPr>
-          <w:rtl w:val="0"/>
-          <w:lang w:val="en-US"/>
-        </w:rPr>
-        <w:t>As each of the user-groups is maintained as a Kafka topic, messages sent to a user-group shall be broadcasted to all its subscribed users. On the other hand direct user to user messages will be sent only to the intended recipient user.</w:t>
-      </w:r>
-    </w:p>
-    <w:p>
-      <w:pPr>
-        <w:pStyle w:val="Body"/>
-        <w:bidi w:val="0"/>
-      </w:pPr>
-    </w:p>
-    <w:p>
-      <w:pPr>
-        <w:pStyle w:val="Body"/>
-        <w:bidi w:val="0"/>
-      </w:pPr>
-      <w:r>
-        <w:rPr>
-          <w:rtl w:val="0"/>
-          <w:lang w:val="en-US"/>
-        </w:rPr>
-        <w:t>We may also persist the messages to the database and provide a http/rest api to obtain the previous message history. The browser / frontend app is expected to use this api upon loading the user-group message or user - user message interface.</w:t>
-      </w:r>
-    </w:p>
-    <w:p>
-      <w:pPr>
-        <w:pStyle w:val="Body"/>
-        <w:bidi w:val="0"/>
-      </w:pPr>
-    </w:p>
-    <w:p>
-      <w:pPr>
-        <w:pStyle w:val="Body"/>
-        <w:bidi w:val="0"/>
-      </w:pPr>
-      <w:r>
-        <w:rPr>
-          <w:rtl w:val="0"/>
-          <w:lang w:val="en-US"/>
-        </w:rPr>
-        <w:t>As there can be multiple api servers for messaging, each connecting to N number of end users via websockets, it becomes necessary to efficiently handle the message routing and ensure that the direct / broadcast notifications are sent to intended end users, and servers do not have to subscribe to each and every Kafka topics.</w:t>
-      </w:r>
-    </w:p>
-    <w:p>
-      <w:pPr>
-        <w:pStyle w:val="Body"/>
-        <w:bidi w:val="0"/>
-      </w:pPr>
-    </w:p>
-    <w:p>
-      <w:pPr>
-        <w:pStyle w:val="Body"/>
-        <w:bidi w:val="0"/>
-      </w:pPr>
-      <w:r>
-        <w:rPr>
-          <w:rtl w:val="0"/>
-          <w:lang w:val="en-US"/>
-        </w:rPr>
-        <w:t xml:space="preserve">We suggest the following simplified approach, as detailed in the diagram below - </w:t>
-      </w:r>
-    </w:p>
-    <w:p>
-      <w:pPr>
-        <w:pStyle w:val="Body"/>
-        <w:bidi w:val="0"/>
-      </w:pPr>
-      <w:r>
-        <w:drawing>
-          <wp:anchor distT="152400" distB="152400" distL="152400" distR="152400" simplePos="0" relativeHeight="251660288" behindDoc="0" locked="0" layoutInCell="1" allowOverlap="1">
-            <wp:simplePos x="0" y="0"/>
-            <wp:positionH relativeFrom="margin">
-              <wp:posOffset>-6350</wp:posOffset>
-            </wp:positionH>
-            <wp:positionV relativeFrom="line">
-              <wp:posOffset>152400</wp:posOffset>
-            </wp:positionV>
-            <wp:extent cx="6120057" cy="3377174"/>
-            <wp:effectExtent l="0" t="0" r="0" b="0"/>
-            <wp:wrapThrough wrapText="bothSides" distL="152400" distR="152400">
-              <wp:wrapPolygon edited="1">
-                <wp:start x="0" y="0"/>
-                <wp:lineTo x="21621" y="0"/>
-                <wp:lineTo x="21621" y="21636"/>
-                <wp:lineTo x="0" y="21636"/>
-                <wp:lineTo x="0" y="0"/>
-              </wp:wrapPolygon>
-            </wp:wrapThrough>
-            <wp:docPr id="1073741826" name="officeArt object"/>
-            <wp:cNvGraphicFramePr/>
-            <a:graphic xmlns:a="http://schemas.openxmlformats.org/drawingml/2006/main">
-              <a:graphicData uri="http://schemas.openxmlformats.org/drawingml/2006/picture">
-                <pic:pic xmlns:pic="http://schemas.openxmlformats.org/drawingml/2006/picture">
-                  <pic:nvPicPr>
-                    <pic:cNvPr id="1073741826" name="Untitled Diagram.png"/>
-                    <pic:cNvPicPr>
-                      <a:picLocks noChangeAspect="1"/>
-                    </pic:cNvPicPr>
-                  </pic:nvPicPr>
-                  <pic:blipFill>
-                    <a:blip r:embed="rId5">
-                      <a:extLst/>
-                    </a:blip>
-                    <a:stretch>
-                      <a:fillRect/>
-                    </a:stretch>
-                  </pic:blipFill>
-                  <pic:spPr>
-                    <a:xfrm>
-                      <a:off x="0" y="0"/>
-                      <a:ext cx="6120057" cy="3377174"/>
-                    </a:xfrm>
-                    <a:prstGeom prst="rect">
-                      <a:avLst/>
-                    </a:prstGeom>
-                    <a:ln w="12700" cap="flat">
-                      <a:noFill/>
-                      <a:miter lim="400000"/>
-                    </a:ln>
-                    <a:effectLst/>
-                  </pic:spPr>
-                </pic:pic>
-              </a:graphicData>
-            </a:graphic>
-          </wp:anchor>
-        </w:drawing>
-      </w:r>
-    </w:p>
-    <w:p>
-      <w:pPr>
-        <w:pStyle w:val="Body"/>
-        <w:jc w:val="center"/>
-        <w:rPr>
-          <w:sz w:val="18"/>
-          <w:szCs w:val="18"/>
-        </w:rPr>
-      </w:pPr>
-      <w:r>
-        <w:rPr>
-          <w:sz w:val="18"/>
-          <w:szCs w:val="18"/>
-          <w:rtl w:val="0"/>
-          <w:lang w:val="en-US"/>
-        </w:rPr>
-        <w:t>Fig - 2 Messaging with multi-server multi user-group environment.</w:t>
-      </w:r>
-    </w:p>
-    <w:p>
-      <w:pPr>
-        <w:pStyle w:val="Body"/>
-        <w:bidi w:val="0"/>
-      </w:pPr>
-    </w:p>
-    <w:p>
-      <w:pPr>
-        <w:pStyle w:val="Body"/>
-        <w:bidi w:val="0"/>
-      </w:pPr>
-    </w:p>
-    <w:p>
-      <w:pPr>
-        <w:pStyle w:val="Body"/>
-        <w:bidi w:val="0"/>
-      </w:pPr>
-      <w:r>
-        <w:rPr>
-          <w:rtl w:val="0"/>
-          <w:lang w:val="en-US"/>
-        </w:rPr>
-        <w:t>When creating a User-Group, one api server can connect to the Kafka topic corresponding to the user-group topic. This can be the same server that originated the user-group creation request (in case both messages and user-groups modules running on the same server) or a different randomly assigned message api server.</w:t>
-      </w:r>
-    </w:p>
-    <w:p>
-      <w:pPr>
-        <w:pStyle w:val="Body"/>
-        <w:bidi w:val="0"/>
-      </w:pPr>
-    </w:p>
-    <w:p>
-      <w:pPr>
-        <w:pStyle w:val="Body"/>
-        <w:bidi w:val="0"/>
-      </w:pPr>
-      <w:r>
-        <w:rPr>
-          <w:rtl w:val="0"/>
-          <w:lang w:val="en-US"/>
-        </w:rPr>
-        <w:t>When the browser / frontend app loads the message interface, it shall be provided with the direct address of the api server responsible for handling the given topic (we may want to bypass the load balancer here.)</w:t>
-      </w:r>
-    </w:p>
-    <w:p>
-      <w:pPr>
-        <w:pStyle w:val="Body"/>
-        <w:bidi w:val="0"/>
-      </w:pPr>
-      <w:r>
-        <w:rPr>
-          <w:rtl w:val="0"/>
-          <w:lang w:val="en-US"/>
-        </w:rPr>
-        <w:t>Once the client connects via web socket with the intended api server, it can start sending the messages. Any messages received for a Kafka topic will now be picked up by exactly one api server which will in turn be connected to all the clients using that user-group.</w:t>
-      </w:r>
-    </w:p>
-    <w:p>
-      <w:pPr>
-        <w:pStyle w:val="Body"/>
-        <w:bidi w:val="0"/>
-      </w:pPr>
-    </w:p>
-    <w:p>
-      <w:pPr>
-        <w:pStyle w:val="Body"/>
-        <w:bidi w:val="0"/>
-      </w:pPr>
-      <w:r>
-        <w:rPr>
-          <w:rtl w:val="0"/>
-          <w:lang w:val="en-US"/>
-        </w:rPr>
-        <w:t>The message server now can make use of /</w:t>
-      </w:r>
+        <w:t>Receives messages sent by the client on this channel, Push the message to Kafka, where the consumer may do any pre-processing (e.g. extracting url to generate content preview) before persisting it to the database.</w:t>
+      </w:r>
+    </w:p>
+    <w:p>
+      <w:pPr>
+        <w:pStyle w:val="Body"/>
+        <w:bidi w:val="0"/>
+      </w:pPr>
+    </w:p>
+    <w:p>
+      <w:pPr>
+        <w:pStyle w:val="Body"/>
+        <w:rPr>
+          <w:b w:val="1"/>
+          <w:bCs w:val="1"/>
+        </w:rPr>
+      </w:pPr>
       <w:r>
         <w:rPr>
           <w:b w:val="1"/>
@@ -27164,15 +27423,36 @@
           <w:rtl w:val="0"/>
           <w:lang w:val="en-US"/>
         </w:rPr>
-        <w:t>send</w:t>
-      </w:r>
+        <w:t>/images/send</w:t>
+      </w:r>
+    </w:p>
+    <w:p>
+      <w:pPr>
+        <w:pStyle w:val="Body"/>
+        <w:bidi w:val="0"/>
+      </w:pPr>
       <w:r>
         <w:rPr>
           <w:rtl w:val="0"/>
           <w:lang w:val="en-US"/>
         </w:rPr>
-        <w:t xml:space="preserve"> or /</w:t>
-      </w:r>
+        <w:t>Receives images sent by the clients and persists it on a distributed storage.</w:t>
+      </w:r>
+    </w:p>
+    <w:p>
+      <w:pPr>
+        <w:pStyle w:val="Body"/>
+        <w:bidi w:val="0"/>
+      </w:pPr>
+    </w:p>
+    <w:p>
+      <w:pPr>
+        <w:pStyle w:val="Body"/>
+        <w:rPr>
+          <w:b w:val="1"/>
+          <w:bCs w:val="1"/>
+        </w:rPr>
+      </w:pPr>
       <w:r>
         <w:rPr>
           <w:b w:val="1"/>
@@ -27180,15 +27460,46 @@
           <w:rtl w:val="0"/>
           <w:lang w:val="en-US"/>
         </w:rPr>
-        <w:t xml:space="preserve">receive </w:t>
-      </w:r>
+        <w:t>videos/send</w:t>
+      </w:r>
+    </w:p>
+    <w:p>
+      <w:pPr>
+        <w:pStyle w:val="Body"/>
+        <w:bidi w:val="0"/>
+      </w:pPr>
       <w:r>
         <w:rPr>
           <w:rtl w:val="0"/>
           <w:lang w:val="en-US"/>
         </w:rPr>
-        <w:t>endpoints and accept incoming messages or broadcast the new messages to all the connected clients.</w:t>
-      </w:r>
+        <w:t>Receives videos sent by the client / web browser, and persists it on a distributed storage.</w:t>
+      </w:r>
+    </w:p>
+    <w:p>
+      <w:pPr>
+        <w:pStyle w:val="Body"/>
+        <w:bidi w:val="0"/>
+      </w:pPr>
+    </w:p>
+    <w:p>
+      <w:pPr>
+        <w:pStyle w:val="Body"/>
+        <w:bidi w:val="0"/>
+      </w:pPr>
+      <w:r>
+        <w:rPr>
+          <w:rtl w:val="0"/>
+          <w:lang w:val="en-US"/>
+        </w:rPr>
+        <w:t>Both the /images/send and /videos/send apis should limit the maximum amount of file size that can be sent on the channel.</w:t>
+      </w:r>
+    </w:p>
+    <w:p>
+      <w:pPr>
+        <w:pStyle w:val="Body"/>
+        <w:bidi w:val="0"/>
+      </w:pPr>
     </w:p>
     <w:p>
       <w:pPr>
@@ -27482,6 +27793,12 @@
         <w:pStyle w:val="Body"/>
         <w:bidi w:val="0"/>
       </w:pPr>
+    </w:p>
+    <w:p>
+      <w:pPr>
+        <w:pStyle w:val="Body"/>
+        <w:bidi w:val="0"/>
+      </w:pPr>
       <w:r>
         <w:rPr>
           <w:rtl w:val="0"/>
@@ -27832,35 +28149,933 @@
         <w:pStyle w:val="Body"/>
         <w:bidi w:val="0"/>
       </w:pPr>
-    </w:p>
-    <w:p>
-      <w:pPr>
-        <w:pStyle w:val="Body"/>
-        <w:bidi w:val="0"/>
-      </w:pPr>
-    </w:p>
-    <w:p>
-      <w:pPr>
-        <w:pStyle w:val="Body"/>
-        <w:bidi w:val="0"/>
-      </w:pPr>
-    </w:p>
-    <w:p>
-      <w:pPr>
-        <w:pStyle w:val="Body"/>
-        <w:bidi w:val="0"/>
-      </w:pPr>
-    </w:p>
-    <w:p>
-      <w:pPr>
-        <w:pStyle w:val="Body"/>
-        <w:bidi w:val="0"/>
-      </w:pPr>
-      <w:r/>
+      <w:r>
+        <w:rPr>
+          <w:rFonts w:ascii="Arial Unicode MS" w:cs="Arial Unicode MS" w:hAnsi="Arial Unicode MS" w:eastAsia="Arial Unicode MS"/>
+          <w:b w:val="0"/>
+          <w:bCs w:val="0"/>
+          <w:i w:val="0"/>
+          <w:iCs w:val="0"/>
+        </w:rPr>
+        <w:br w:type="page"/>
+      </w:r>
+    </w:p>
+    <w:p>
+      <w:pPr>
+        <w:pStyle w:val="Heading"/>
+        <w:bidi w:val="0"/>
+      </w:pPr>
+      <w:bookmarkStart w:name="_Toc30" w:id="30"/>
+      <w:r>
+        <w:rPr>
+          <w:rFonts w:cs="Arial Unicode MS" w:eastAsia="Arial Unicode MS"/>
+          <w:rtl w:val="0"/>
+          <w:lang w:val="en-US"/>
+        </w:rPr>
+        <w:t>Links / References</w:t>
+      </w:r>
+      <w:bookmarkEnd w:id="30"/>
+    </w:p>
+    <w:p>
+      <w:pPr>
+        <w:pStyle w:val="Body"/>
+        <w:bidi w:val="0"/>
+      </w:pPr>
+    </w:p>
+    <w:p>
+      <w:pPr>
+        <w:pStyle w:val="Body"/>
+        <w:bidi w:val="0"/>
+      </w:pPr>
+      <w:r>
+        <w:rPr>
+          <w:rtl w:val="0"/>
+          <w:lang w:val="en-US"/>
+        </w:rPr>
+        <w:t>Implementation of python / web sockets chat</w:t>
+      </w:r>
+    </w:p>
+    <w:p>
+      <w:pPr>
+        <w:pStyle w:val="Body"/>
+        <w:rPr>
+          <w:outline w:val="0"/>
+          <w:color w:val="00a1fe"/>
+          <w14:textFill>
+            <w14:solidFill>
+              <w14:srgbClr w14:val="00A2FF"/>
+            </w14:solidFill>
+          </w14:textFill>
+        </w:rPr>
+      </w:pPr>
+      <w:r>
+        <w:rPr>
+          <w:rStyle w:val="Link"/>
+          <w:outline w:val="0"/>
+          <w:color w:val="00a1fe"/>
+          <w14:textFill>
+            <w14:solidFill>
+              <w14:srgbClr w14:val="00A2FF"/>
+            </w14:solidFill>
+          </w14:textFill>
+        </w:rPr>
+        <w:fldChar w:fldCharType="begin" w:fldLock="0"/>
+      </w:r>
+      <w:r>
+        <w:rPr>
+          <w:rStyle w:val="Link"/>
+          <w:outline w:val="0"/>
+          <w:color w:val="00a1fe"/>
+          <w14:textFill>
+            <w14:solidFill>
+              <w14:srgbClr w14:val="00A2FF"/>
+            </w14:solidFill>
+          </w14:textFill>
+        </w:rPr>
+        <w:instrText xml:space="preserve"> HYPERLINK "https://github.com/heroku-examples/python-websockets-chat"</w:instrText>
+      </w:r>
+      <w:r>
+        <w:rPr>
+          <w:rStyle w:val="Link"/>
+          <w:outline w:val="0"/>
+          <w:color w:val="00a1fe"/>
+          <w14:textFill>
+            <w14:solidFill>
+              <w14:srgbClr w14:val="00A2FF"/>
+            </w14:solidFill>
+          </w14:textFill>
+        </w:rPr>
+        <w:fldChar w:fldCharType="separate" w:fldLock="0"/>
+      </w:r>
+      <w:r>
+        <w:rPr>
+          <w:rStyle w:val="Link"/>
+          <w:outline w:val="0"/>
+          <w:color w:val="00a1fe"/>
+          <w:rtl w:val="0"/>
+          <w:lang w:val="en-US"/>
+          <w14:textFill>
+            <w14:solidFill>
+              <w14:srgbClr w14:val="00A2FF"/>
+            </w14:solidFill>
+          </w14:textFill>
+        </w:rPr>
+        <w:t>https://github.com/heroku-examples/python-websockets-chat</w:t>
+      </w:r>
+      <w:r>
+        <w:rPr>
+          <w:outline w:val="0"/>
+          <w:color w:val="00a1fe"/>
+          <w14:textFill>
+            <w14:solidFill>
+              <w14:srgbClr w14:val="00A2FF"/>
+            </w14:solidFill>
+          </w14:textFill>
+        </w:rPr>
+        <w:fldChar w:fldCharType="end" w:fldLock="0"/>
+      </w:r>
+    </w:p>
+    <w:p>
+      <w:pPr>
+        <w:pStyle w:val="Body"/>
+        <w:rPr>
+          <w:outline w:val="0"/>
+          <w:color w:val="00a1fe"/>
+          <w14:textFill>
+            <w14:solidFill>
+              <w14:srgbClr w14:val="00A2FF"/>
+            </w14:solidFill>
+          </w14:textFill>
+        </w:rPr>
+      </w:pPr>
+    </w:p>
+    <w:p>
+      <w:pPr>
+        <w:pStyle w:val="Body"/>
+        <w:bidi w:val="0"/>
+      </w:pPr>
+      <w:r>
+        <w:rPr>
+          <w:rtl w:val="0"/>
+          <w:lang w:val="en-US"/>
+        </w:rPr>
+        <w:t>How Pinterest runs at scale</w:t>
+      </w:r>
+    </w:p>
+    <w:p>
+      <w:pPr>
+        <w:pStyle w:val="Body"/>
+        <w:rPr>
+          <w:outline w:val="0"/>
+          <w:color w:val="00a1fe"/>
+          <w14:textFill>
+            <w14:solidFill>
+              <w14:srgbClr w14:val="00A2FF"/>
+            </w14:solidFill>
+          </w14:textFill>
+        </w:rPr>
+      </w:pPr>
+      <w:r>
+        <w:rPr>
+          <w:rStyle w:val="Link"/>
+          <w:outline w:val="0"/>
+          <w:color w:val="00a1fe"/>
+          <w14:textFill>
+            <w14:solidFill>
+              <w14:srgbClr w14:val="00A2FF"/>
+            </w14:solidFill>
+          </w14:textFill>
+        </w:rPr>
+        <w:fldChar w:fldCharType="begin" w:fldLock="0"/>
+      </w:r>
+      <w:r>
+        <w:rPr>
+          <w:rStyle w:val="Link"/>
+          <w:outline w:val="0"/>
+          <w:color w:val="00a1fe"/>
+          <w14:textFill>
+            <w14:solidFill>
+              <w14:srgbClr w14:val="00A2FF"/>
+            </w14:solidFill>
+          </w14:textFill>
+        </w:rPr>
+        <w:instrText xml:space="preserve"> HYPERLINK "https://www.confluent.io/blog/running-kafka-at-scale-at-pinterest/"</w:instrText>
+      </w:r>
+      <w:r>
+        <w:rPr>
+          <w:rStyle w:val="Link"/>
+          <w:outline w:val="0"/>
+          <w:color w:val="00a1fe"/>
+          <w14:textFill>
+            <w14:solidFill>
+              <w14:srgbClr w14:val="00A2FF"/>
+            </w14:solidFill>
+          </w14:textFill>
+        </w:rPr>
+        <w:fldChar w:fldCharType="separate" w:fldLock="0"/>
+      </w:r>
+      <w:r>
+        <w:rPr>
+          <w:rStyle w:val="Link"/>
+          <w:outline w:val="0"/>
+          <w:color w:val="00a1fe"/>
+          <w:rtl w:val="0"/>
+          <w:lang w:val="en-US"/>
+          <w14:textFill>
+            <w14:solidFill>
+              <w14:srgbClr w14:val="00A2FF"/>
+            </w14:solidFill>
+          </w14:textFill>
+        </w:rPr>
+        <w:t>https://www.confluent.io/blog/running-kafka-at-scale-at-pinterest/</w:t>
+      </w:r>
+      <w:r>
+        <w:rPr>
+          <w:outline w:val="0"/>
+          <w:color w:val="00a1fe"/>
+          <w14:textFill>
+            <w14:solidFill>
+              <w14:srgbClr w14:val="00A2FF"/>
+            </w14:solidFill>
+          </w14:textFill>
+        </w:rPr>
+        <w:fldChar w:fldCharType="end" w:fldLock="0"/>
+      </w:r>
+    </w:p>
+    <w:p>
+      <w:pPr>
+        <w:pStyle w:val="Body"/>
+        <w:bidi w:val="0"/>
+      </w:pPr>
+    </w:p>
+    <w:p>
+      <w:pPr>
+        <w:pStyle w:val="Body"/>
+        <w:bidi w:val="0"/>
+      </w:pPr>
+      <w:r>
+        <w:rPr>
+          <w:rtl w:val="0"/>
+          <w:lang w:val="en-US"/>
+        </w:rPr>
+        <w:t>Streaming Kafka messages to internet facing clients over web-sockets</w:t>
+      </w:r>
+    </w:p>
+    <w:p>
+      <w:pPr>
+        <w:pStyle w:val="Body"/>
+        <w:rPr>
+          <w:outline w:val="0"/>
+          <w:color w:val="00a1fe"/>
+          <w14:textFill>
+            <w14:solidFill>
+              <w14:srgbClr w14:val="00A2FF"/>
+            </w14:solidFill>
+          </w14:textFill>
+        </w:rPr>
+      </w:pPr>
+      <w:r>
+        <w:rPr>
+          <w:rStyle w:val="Link"/>
+          <w:outline w:val="0"/>
+          <w:color w:val="00a1fe"/>
+          <w14:textFill>
+            <w14:solidFill>
+              <w14:srgbClr w14:val="00A2FF"/>
+            </w14:solidFill>
+          </w14:textFill>
+        </w:rPr>
+        <w:fldChar w:fldCharType="begin" w:fldLock="0"/>
+      </w:r>
+      <w:r>
+        <w:rPr>
+          <w:rStyle w:val="Link"/>
+          <w:outline w:val="0"/>
+          <w:color w:val="00a1fe"/>
+          <w14:textFill>
+            <w14:solidFill>
+              <w14:srgbClr w14:val="00A2FF"/>
+            </w14:solidFill>
+          </w14:textFill>
+        </w:rPr>
+        <w:instrText xml:space="preserve"> HYPERLINK "https://ably.com/topic/websockets-kafka"</w:instrText>
+      </w:r>
+      <w:r>
+        <w:rPr>
+          <w:rStyle w:val="Link"/>
+          <w:outline w:val="0"/>
+          <w:color w:val="00a1fe"/>
+          <w14:textFill>
+            <w14:solidFill>
+              <w14:srgbClr w14:val="00A2FF"/>
+            </w14:solidFill>
+          </w14:textFill>
+        </w:rPr>
+        <w:fldChar w:fldCharType="separate" w:fldLock="0"/>
+      </w:r>
+      <w:r>
+        <w:rPr>
+          <w:rStyle w:val="Link"/>
+          <w:outline w:val="0"/>
+          <w:color w:val="00a1fe"/>
+          <w:rtl w:val="0"/>
+          <w:lang w:val="en-US"/>
+          <w14:textFill>
+            <w14:solidFill>
+              <w14:srgbClr w14:val="00A2FF"/>
+            </w14:solidFill>
+          </w14:textFill>
+        </w:rPr>
+        <w:t>https://ably.com/topic/websockets-kafka</w:t>
+      </w:r>
+      <w:r>
+        <w:rPr>
+          <w:outline w:val="0"/>
+          <w:color w:val="00a1fe"/>
+          <w14:textFill>
+            <w14:solidFill>
+              <w14:srgbClr w14:val="00A2FF"/>
+            </w14:solidFill>
+          </w14:textFill>
+        </w:rPr>
+        <w:fldChar w:fldCharType="end" w:fldLock="0"/>
+      </w:r>
+    </w:p>
+    <w:p>
+      <w:pPr>
+        <w:pStyle w:val="Body"/>
+        <w:rPr>
+          <w:outline w:val="0"/>
+          <w:color w:val="00a1fe"/>
+          <w14:textFill>
+            <w14:solidFill>
+              <w14:srgbClr w14:val="00A2FF"/>
+            </w14:solidFill>
+          </w14:textFill>
+        </w:rPr>
+      </w:pPr>
+    </w:p>
+    <w:p>
+      <w:pPr>
+        <w:pStyle w:val="Body"/>
+        <w:bidi w:val="0"/>
+      </w:pPr>
+      <w:r>
+        <w:rPr>
+          <w:rtl w:val="0"/>
+          <w:lang w:val="en-US"/>
+        </w:rPr>
+        <w:t>Integrating ElasticSearch with mongoldb made easy</w:t>
+      </w:r>
+    </w:p>
+    <w:p>
+      <w:pPr>
+        <w:pStyle w:val="Body"/>
+        <w:rPr>
+          <w:outline w:val="0"/>
+          <w:color w:val="00a1fe"/>
+          <w14:textFill>
+            <w14:solidFill>
+              <w14:srgbClr w14:val="00A2FF"/>
+            </w14:solidFill>
+          </w14:textFill>
+        </w:rPr>
+      </w:pPr>
+      <w:r>
+        <w:rPr>
+          <w:rStyle w:val="Link"/>
+          <w:outline w:val="0"/>
+          <w:color w:val="00a1fe"/>
+          <w14:textFill>
+            <w14:solidFill>
+              <w14:srgbClr w14:val="00A2FF"/>
+            </w14:solidFill>
+          </w14:textFill>
+        </w:rPr>
+        <w:fldChar w:fldCharType="begin" w:fldLock="0"/>
+      </w:r>
+      <w:r>
+        <w:rPr>
+          <w:rStyle w:val="Link"/>
+          <w:outline w:val="0"/>
+          <w:color w:val="00a1fe"/>
+          <w14:textFill>
+            <w14:solidFill>
+              <w14:srgbClr w14:val="00A2FF"/>
+            </w14:solidFill>
+          </w14:textFill>
+        </w:rPr>
+        <w:instrText xml:space="preserve"> HYPERLINK "https://hevodata.com/learn/integrating-elasticsearch-and-mongodb/"</w:instrText>
+      </w:r>
+      <w:r>
+        <w:rPr>
+          <w:rStyle w:val="Link"/>
+          <w:outline w:val="0"/>
+          <w:color w:val="00a1fe"/>
+          <w14:textFill>
+            <w14:solidFill>
+              <w14:srgbClr w14:val="00A2FF"/>
+            </w14:solidFill>
+          </w14:textFill>
+        </w:rPr>
+        <w:fldChar w:fldCharType="separate" w:fldLock="0"/>
+      </w:r>
+      <w:r>
+        <w:rPr>
+          <w:rStyle w:val="Link"/>
+          <w:outline w:val="0"/>
+          <w:color w:val="00a1fe"/>
+          <w:rtl w:val="0"/>
+          <w:lang w:val="en-US"/>
+          <w14:textFill>
+            <w14:solidFill>
+              <w14:srgbClr w14:val="00A2FF"/>
+            </w14:solidFill>
+          </w14:textFill>
+        </w:rPr>
+        <w:t>https://hevodata.com/learn/integrating-elasticsearch-and-mongodb/</w:t>
+      </w:r>
+      <w:r>
+        <w:rPr>
+          <w:outline w:val="0"/>
+          <w:color w:val="00a1fe"/>
+          <w14:textFill>
+            <w14:solidFill>
+              <w14:srgbClr w14:val="00A2FF"/>
+            </w14:solidFill>
+          </w14:textFill>
+        </w:rPr>
+        <w:fldChar w:fldCharType="end" w:fldLock="0"/>
+      </w:r>
+    </w:p>
+    <w:p>
+      <w:pPr>
+        <w:pStyle w:val="Body"/>
+        <w:rPr>
+          <w:outline w:val="0"/>
+          <w:color w:val="00a1fe"/>
+          <w14:textFill>
+            <w14:solidFill>
+              <w14:srgbClr w14:val="00A2FF"/>
+            </w14:solidFill>
+          </w14:textFill>
+        </w:rPr>
+      </w:pPr>
+    </w:p>
+    <w:p>
+      <w:pPr>
+        <w:pStyle w:val="Body"/>
+        <w:bidi w:val="0"/>
+      </w:pPr>
+      <w:r>
+        <w:rPr>
+          <w:rtl w:val="0"/>
+          <w:lang w:val="en-US"/>
+        </w:rPr>
+        <w:t xml:space="preserve">Mongo db with GridFS for large file storage </w:t>
+      </w:r>
+    </w:p>
+    <w:p>
+      <w:pPr>
+        <w:pStyle w:val="Body"/>
+        <w:rPr>
+          <w:outline w:val="0"/>
+          <w:color w:val="00a1fe"/>
+          <w14:textFill>
+            <w14:solidFill>
+              <w14:srgbClr w14:val="00A2FF"/>
+            </w14:solidFill>
+          </w14:textFill>
+        </w:rPr>
+      </w:pPr>
+      <w:r>
+        <w:rPr>
+          <w:rStyle w:val="Link"/>
+          <w:outline w:val="0"/>
+          <w:color w:val="00a1fe"/>
+          <w14:textFill>
+            <w14:solidFill>
+              <w14:srgbClr w14:val="00A2FF"/>
+            </w14:solidFill>
+          </w14:textFill>
+        </w:rPr>
+        <w:fldChar w:fldCharType="begin" w:fldLock="0"/>
+      </w:r>
+      <w:r>
+        <w:rPr>
+          <w:rStyle w:val="Link"/>
+          <w:outline w:val="0"/>
+          <w:color w:val="00a1fe"/>
+          <w14:textFill>
+            <w14:solidFill>
+              <w14:srgbClr w14:val="00A2FF"/>
+            </w14:solidFill>
+          </w14:textFill>
+        </w:rPr>
+        <w:instrText xml:space="preserve"> HYPERLINK "https://docs.mongodb.com/manual/core/gridfs/"</w:instrText>
+      </w:r>
+      <w:r>
+        <w:rPr>
+          <w:rStyle w:val="Link"/>
+          <w:outline w:val="0"/>
+          <w:color w:val="00a1fe"/>
+          <w14:textFill>
+            <w14:solidFill>
+              <w14:srgbClr w14:val="00A2FF"/>
+            </w14:solidFill>
+          </w14:textFill>
+        </w:rPr>
+        <w:fldChar w:fldCharType="separate" w:fldLock="0"/>
+      </w:r>
+      <w:r>
+        <w:rPr>
+          <w:rStyle w:val="Link"/>
+          <w:outline w:val="0"/>
+          <w:color w:val="00a1fe"/>
+          <w:rtl w:val="0"/>
+          <w:lang w:val="en-US"/>
+          <w14:textFill>
+            <w14:solidFill>
+              <w14:srgbClr w14:val="00A2FF"/>
+            </w14:solidFill>
+          </w14:textFill>
+        </w:rPr>
+        <w:t>https://docs.mongodb.com/manual/core/gridfs/</w:t>
+      </w:r>
+      <w:r>
+        <w:rPr>
+          <w:outline w:val="0"/>
+          <w:color w:val="00a1fe"/>
+          <w14:textFill>
+            <w14:solidFill>
+              <w14:srgbClr w14:val="00A2FF"/>
+            </w14:solidFill>
+          </w14:textFill>
+        </w:rPr>
+        <w:fldChar w:fldCharType="end" w:fldLock="0"/>
+      </w:r>
+    </w:p>
+    <w:p>
+      <w:pPr>
+        <w:pStyle w:val="Body"/>
+        <w:rPr>
+          <w:outline w:val="0"/>
+          <w:color w:val="00a1fe"/>
+          <w14:textFill>
+            <w14:solidFill>
+              <w14:srgbClr w14:val="00A2FF"/>
+            </w14:solidFill>
+          </w14:textFill>
+        </w:rPr>
+      </w:pPr>
+    </w:p>
+    <w:p>
+      <w:pPr>
+        <w:pStyle w:val="Body"/>
+        <w:bidi w:val="0"/>
+      </w:pPr>
+      <w:r>
+        <w:rPr>
+          <w:rtl w:val="0"/>
+          <w:lang w:val="en-US"/>
+        </w:rPr>
+        <w:t>Lambda architecture with no-sql</w:t>
+      </w:r>
+    </w:p>
+    <w:p>
+      <w:pPr>
+        <w:pStyle w:val="Body"/>
+        <w:rPr>
+          <w:outline w:val="0"/>
+          <w:color w:val="00a1fe"/>
+          <w14:textFill>
+            <w14:solidFill>
+              <w14:srgbClr w14:val="00A2FF"/>
+            </w14:solidFill>
+          </w14:textFill>
+        </w:rPr>
+      </w:pPr>
+      <w:r>
+        <w:rPr>
+          <w:rStyle w:val="Link"/>
+          <w:outline w:val="0"/>
+          <w:color w:val="00a1fe"/>
+          <w14:textFill>
+            <w14:solidFill>
+              <w14:srgbClr w14:val="00A2FF"/>
+            </w14:solidFill>
+          </w14:textFill>
+        </w:rPr>
+        <w:fldChar w:fldCharType="begin" w:fldLock="0"/>
+      </w:r>
+      <w:r>
+        <w:rPr>
+          <w:rStyle w:val="Link"/>
+          <w:outline w:val="0"/>
+          <w:color w:val="00a1fe"/>
+          <w14:textFill>
+            <w14:solidFill>
+              <w14:srgbClr w14:val="00A2FF"/>
+            </w14:solidFill>
+          </w14:textFill>
+        </w:rPr>
+        <w:instrText xml:space="preserve"> HYPERLINK "https://blog.couchbase.com/lamda-architecture-and-beyond-with-nosql/"</w:instrText>
+      </w:r>
+      <w:r>
+        <w:rPr>
+          <w:rStyle w:val="Link"/>
+          <w:outline w:val="0"/>
+          <w:color w:val="00a1fe"/>
+          <w14:textFill>
+            <w14:solidFill>
+              <w14:srgbClr w14:val="00A2FF"/>
+            </w14:solidFill>
+          </w14:textFill>
+        </w:rPr>
+        <w:fldChar w:fldCharType="separate" w:fldLock="0"/>
+      </w:r>
+      <w:r>
+        <w:rPr>
+          <w:rStyle w:val="Link"/>
+          <w:outline w:val="0"/>
+          <w:color w:val="00a1fe"/>
+          <w:rtl w:val="0"/>
+          <w:lang w:val="en-US"/>
+          <w14:textFill>
+            <w14:solidFill>
+              <w14:srgbClr w14:val="00A2FF"/>
+            </w14:solidFill>
+          </w14:textFill>
+        </w:rPr>
+        <w:t>https://blog.couchbase.com/lamda-architecture-and-beyond-with-nosql/</w:t>
+      </w:r>
+      <w:r>
+        <w:rPr>
+          <w:outline w:val="0"/>
+          <w:color w:val="00a1fe"/>
+          <w14:textFill>
+            <w14:solidFill>
+              <w14:srgbClr w14:val="00A2FF"/>
+            </w14:solidFill>
+          </w14:textFill>
+        </w:rPr>
+        <w:fldChar w:fldCharType="end" w:fldLock="0"/>
+      </w:r>
+    </w:p>
+    <w:p>
+      <w:pPr>
+        <w:pStyle w:val="Body"/>
+        <w:rPr>
+          <w:outline w:val="0"/>
+          <w:color w:val="00a1fe"/>
+          <w14:textFill>
+            <w14:solidFill>
+              <w14:srgbClr w14:val="00A2FF"/>
+            </w14:solidFill>
+          </w14:textFill>
+        </w:rPr>
+      </w:pPr>
+    </w:p>
+    <w:p>
+      <w:pPr>
+        <w:pStyle w:val="Body"/>
+        <w:bidi w:val="0"/>
+      </w:pPr>
+      <w:r>
+        <w:rPr>
+          <w:rtl w:val="0"/>
+          <w:lang w:val="en-US"/>
+        </w:rPr>
+        <w:t>Vue.js + JWT authentication</w:t>
+      </w:r>
+    </w:p>
+    <w:p>
+      <w:pPr>
+        <w:pStyle w:val="Body"/>
+        <w:rPr>
+          <w:outline w:val="0"/>
+          <w:color w:val="00a1fe"/>
+          <w14:textFill>
+            <w14:solidFill>
+              <w14:srgbClr w14:val="00A2FF"/>
+            </w14:solidFill>
+          </w14:textFill>
+        </w:rPr>
+      </w:pPr>
+      <w:r>
+        <w:rPr>
+          <w:rStyle w:val="Link"/>
+          <w:outline w:val="0"/>
+          <w:color w:val="00a1fe"/>
+          <w14:textFill>
+            <w14:solidFill>
+              <w14:srgbClr w14:val="00A2FF"/>
+            </w14:solidFill>
+          </w14:textFill>
+        </w:rPr>
+        <w:fldChar w:fldCharType="begin" w:fldLock="0"/>
+      </w:r>
+      <w:r>
+        <w:rPr>
+          <w:rStyle w:val="Link"/>
+          <w:outline w:val="0"/>
+          <w:color w:val="00a1fe"/>
+          <w14:textFill>
+            <w14:solidFill>
+              <w14:srgbClr w14:val="00A2FF"/>
+            </w14:solidFill>
+          </w14:textFill>
+        </w:rPr>
+        <w:instrText xml:space="preserve"> HYPERLINK "https://jasonwatmore.com/post/2018/07/06/vue-vuex-jwt-authentication-tutorial-example"</w:instrText>
+      </w:r>
+      <w:r>
+        <w:rPr>
+          <w:rStyle w:val="Link"/>
+          <w:outline w:val="0"/>
+          <w:color w:val="00a1fe"/>
+          <w14:textFill>
+            <w14:solidFill>
+              <w14:srgbClr w14:val="00A2FF"/>
+            </w14:solidFill>
+          </w14:textFill>
+        </w:rPr>
+        <w:fldChar w:fldCharType="separate" w:fldLock="0"/>
+      </w:r>
+      <w:r>
+        <w:rPr>
+          <w:rStyle w:val="Link"/>
+          <w:outline w:val="0"/>
+          <w:color w:val="00a1fe"/>
+          <w:rtl w:val="0"/>
+          <w:lang w:val="en-US"/>
+          <w14:textFill>
+            <w14:solidFill>
+              <w14:srgbClr w14:val="00A2FF"/>
+            </w14:solidFill>
+          </w14:textFill>
+        </w:rPr>
+        <w:t>https://jasonwatmore.com/post/2018/07/06/vue-vuex-jwt-authentication-tutorial-example</w:t>
+      </w:r>
+      <w:r>
+        <w:rPr>
+          <w:outline w:val="0"/>
+          <w:color w:val="00a1fe"/>
+          <w14:textFill>
+            <w14:solidFill>
+              <w14:srgbClr w14:val="00A2FF"/>
+            </w14:solidFill>
+          </w14:textFill>
+        </w:rPr>
+        <w:fldChar w:fldCharType="end" w:fldLock="0"/>
+      </w:r>
+    </w:p>
+    <w:p>
+      <w:pPr>
+        <w:pStyle w:val="Body"/>
+        <w:rPr>
+          <w:outline w:val="0"/>
+          <w:color w:val="00a1fe"/>
+          <w14:textFill>
+            <w14:solidFill>
+              <w14:srgbClr w14:val="00A2FF"/>
+            </w14:solidFill>
+          </w14:textFill>
+        </w:rPr>
+      </w:pPr>
+    </w:p>
+    <w:p>
+      <w:pPr>
+        <w:pStyle w:val="Body"/>
+        <w:bidi w:val="0"/>
+      </w:pPr>
+      <w:r>
+        <w:rPr>
+          <w:rtl w:val="0"/>
+          <w:lang w:val="en-US"/>
+        </w:rPr>
+        <w:t>Spark / Spark streaming for data pipeline</w:t>
+      </w:r>
+    </w:p>
+    <w:p>
+      <w:pPr>
+        <w:pStyle w:val="Body"/>
+        <w:rPr>
+          <w:outline w:val="0"/>
+          <w:color w:val="00a1fe"/>
+          <w14:textFill>
+            <w14:solidFill>
+              <w14:srgbClr w14:val="00A2FF"/>
+            </w14:solidFill>
+          </w14:textFill>
+        </w:rPr>
+      </w:pPr>
+      <w:r>
+        <w:rPr>
+          <w:rStyle w:val="Link"/>
+          <w:outline w:val="0"/>
+          <w:color w:val="00a1fe"/>
+          <w14:textFill>
+            <w14:solidFill>
+              <w14:srgbClr w14:val="00A2FF"/>
+            </w14:solidFill>
+          </w14:textFill>
+        </w:rPr>
+        <w:fldChar w:fldCharType="begin" w:fldLock="0"/>
+      </w:r>
+      <w:r>
+        <w:rPr>
+          <w:rStyle w:val="Link"/>
+          <w:outline w:val="0"/>
+          <w:color w:val="00a1fe"/>
+          <w14:textFill>
+            <w14:solidFill>
+              <w14:srgbClr w14:val="00A2FF"/>
+            </w14:solidFill>
+          </w14:textFill>
+        </w:rPr>
+        <w:instrText xml:space="preserve"> HYPERLINK "https://medium.com/walmartglobaltech/how-we-built-a-data-pipeline-with-lambda-architecture-using-spark-spark-streaming-9d3b4b4555d3"</w:instrText>
+      </w:r>
+      <w:r>
+        <w:rPr>
+          <w:rStyle w:val="Link"/>
+          <w:outline w:val="0"/>
+          <w:color w:val="00a1fe"/>
+          <w14:textFill>
+            <w14:solidFill>
+              <w14:srgbClr w14:val="00A2FF"/>
+            </w14:solidFill>
+          </w14:textFill>
+        </w:rPr>
+        <w:fldChar w:fldCharType="separate" w:fldLock="0"/>
+      </w:r>
+      <w:r>
+        <w:rPr>
+          <w:rStyle w:val="Link"/>
+          <w:outline w:val="0"/>
+          <w:color w:val="00a1fe"/>
+          <w:rtl w:val="0"/>
+          <w:lang w:val="en-US"/>
+          <w14:textFill>
+            <w14:solidFill>
+              <w14:srgbClr w14:val="00A2FF"/>
+            </w14:solidFill>
+          </w14:textFill>
+        </w:rPr>
+        <w:t>https://medium.com/walmartglobaltech/how-we-built-a-data-pipeline-with-lambda-architecture-using-spark-spark-streaming-9d3b4b4555d3</w:t>
+      </w:r>
+      <w:r>
+        <w:rPr>
+          <w:outline w:val="0"/>
+          <w:color w:val="00a1fe"/>
+          <w14:textFill>
+            <w14:solidFill>
+              <w14:srgbClr w14:val="00A2FF"/>
+            </w14:solidFill>
+          </w14:textFill>
+        </w:rPr>
+        <w:fldChar w:fldCharType="end" w:fldLock="0"/>
+      </w:r>
+    </w:p>
+    <w:p>
+      <w:pPr>
+        <w:pStyle w:val="Body"/>
+        <w:rPr>
+          <w:outline w:val="0"/>
+          <w:color w:val="00a1fe"/>
+          <w14:textFill>
+            <w14:solidFill>
+              <w14:srgbClr w14:val="00A2FF"/>
+            </w14:solidFill>
+          </w14:textFill>
+        </w:rPr>
+      </w:pPr>
+    </w:p>
+    <w:p>
+      <w:pPr>
+        <w:pStyle w:val="Body"/>
+        <w:bidi w:val="0"/>
+      </w:pPr>
+      <w:r>
+        <w:rPr>
+          <w:rtl w:val="0"/>
+          <w:lang w:val="en-US"/>
+        </w:rPr>
+        <w:t>Multi-room chat application using Tornado and Redis</w:t>
+      </w:r>
+    </w:p>
+    <w:p>
+      <w:pPr>
+        <w:pStyle w:val="Body"/>
+      </w:pPr>
+      <w:r>
+        <w:rPr>
+          <w:outline w:val="0"/>
+          <w:color w:val="00a1fe"/>
+          <w:rtl w:val="0"/>
+          <w:lang w:val="de-DE"/>
+          <w14:textFill>
+            <w14:solidFill>
+              <w14:srgbClr w14:val="00A2FF"/>
+            </w14:solidFill>
+          </w14:textFill>
+        </w:rPr>
+        <w:t>https://github.com/nellessen/Tornado-Redis-Chat</w:t>
+      </w:r>
+      <w:r>
+        <w:rPr>
+          <w:outline w:val="0"/>
+          <w:color w:val="00a1fe"/>
+          <w14:textFill>
+            <w14:solidFill>
+              <w14:srgbClr w14:val="00A2FF"/>
+            </w14:solidFill>
+          </w14:textFill>
+        </w:rPr>
+      </w:r>
     </w:p>
     <w:sectPr>
-      <w:headerReference w:type="default" r:id="rId6"/>
-      <w:footerReference w:type="default" r:id="rId7"/>
+      <w:headerReference w:type="default" r:id="rId7"/>
+      <w:footerReference w:type="default" r:id="rId8"/>
       <w:pgSz w:w="11906" w:h="16838" w:orient="portrait"/>
       <w:pgMar w:top="1134" w:right="1134" w:bottom="1134" w:left="1134" w:header="709" w:footer="850"/>
       <w:bidi w:val="0"/>
@@ -27872,7 +29087,35 @@
 <file path=word/footer1.xml><?xml version="1.0" encoding="utf-8"?>
 <w:ftr xmlns:r="http://schemas.openxmlformats.org/officeDocument/2006/relationships" xmlns:wp="http://schemas.openxmlformats.org/drawingml/2006/wordprocessingDrawing" xmlns:w="http://schemas.openxmlformats.org/wordprocessingml/2006/main" xmlns:w10="urn:schemas-microsoft-com:office:word" xmlns:w14="http://schemas.microsoft.com/office/word/2010/wordml" xmlns:wps="http://schemas.microsoft.com/office/word/2010/wordprocessingShape" xmlns:wpg="http://schemas.microsoft.com/office/word/2010/wordprocessingGroup" xmlns:mc="http://schemas.openxmlformats.org/markup-compatibility/2006" xmlns:v="urn:schemas-microsoft-com:vml" xmlns:o="urn:schemas-microsoft-com:office:office" xmlns:m="http://schemas.openxmlformats.org/officeDocument/2006/math" mc:Ignorable="w14">
   <w:p>
+    <w:pPr>
+      <w:pStyle w:val="Header &amp; Footer"/>
+      <w:tabs>
+        <w:tab w:val="center" w:pos="4819"/>
+        <w:tab w:val="right" w:pos="9638"/>
+        <w:tab w:val="clear" w:pos="9020"/>
+      </w:tabs>
+      <w:jc w:val="left"/>
+    </w:pPr>
+    <w:r>
+      <w:tab/>
+      <w:tab/>
+    </w:r>
+    <w:r>
+      <w:rPr/>
+      <w:fldChar w:fldCharType="begin" w:fldLock="0"/>
+    </w:r>
+    <w:r>
+      <w:instrText xml:space="preserve"> PAGE </w:instrText>
+    </w:r>
+    <w:r>
+      <w:rPr/>
+      <w:fldChar w:fldCharType="separate" w:fldLock="0"/>
+    </w:r>
     <w:r/>
+    <w:r>
+      <w:rPr/>
+      <w:fldChar w:fldCharType="end" w:fldLock="0"/>
+    </w:r>
   </w:p>
 </w:ftr>
 </file>
@@ -28510,6 +29753,54 @@
     <w:name w:val="No List"/>
     <w:next w:val="No List"/>
     <w:pPr/>
+  </w:style>
+  <w:style w:type="paragraph" w:styleId="Header &amp; Footer">
+    <w:name w:val="Header &amp; Footer"/>
+    <w:next w:val="Header &amp; Footer"/>
+    <w:pPr>
+      <w:keepNext w:val="0"/>
+      <w:keepLines w:val="0"/>
+      <w:pageBreakBefore w:val="0"/>
+      <w:widowControl w:val="1"/>
+      <w:shd w:val="clear" w:color="auto" w:fill="auto"/>
+      <w:tabs>
+        <w:tab w:val="right" w:pos="9020"/>
+      </w:tabs>
+      <w:suppressAutoHyphens w:val="0"/>
+      <w:bidi w:val="0"/>
+      <w:spacing w:before="0" w:after="0" w:line="240" w:lineRule="auto"/>
+      <w:ind w:left="0" w:right="0" w:firstLine="0"/>
+      <w:jc w:val="left"/>
+      <w:outlineLvl w:val="9"/>
+    </w:pPr>
+    <w:rPr>
+      <w:rFonts w:ascii="Helvetica Neue" w:cs="Arial Unicode MS" w:hAnsi="Helvetica Neue" w:eastAsia="Arial Unicode MS"/>
+      <w:b w:val="0"/>
+      <w:bCs w:val="0"/>
+      <w:i w:val="0"/>
+      <w:iCs w:val="0"/>
+      <w:caps w:val="0"/>
+      <w:smallCaps w:val="0"/>
+      <w:strike w:val="0"/>
+      <w:dstrike w:val="0"/>
+      <w:outline w:val="0"/>
+      <w:color w:val="000000"/>
+      <w:spacing w:val="0"/>
+      <w:kern w:val="0"/>
+      <w:position w:val="0"/>
+      <w:sz w:val="24"/>
+      <w:szCs w:val="24"/>
+      <w:u w:val="none"/>
+      <w:vertAlign w:val="baseline"/>
+      <w14:textOutline>
+        <w14:noFill/>
+      </w14:textOutline>
+      <w14:textFill>
+        <w14:solidFill>
+          <w14:srgbClr w14:val="000000"/>
+        </w14:solidFill>
+      </w14:textFill>
+    </w:rPr>
   </w:style>
   <w:style w:type="paragraph" w:styleId="Title">
     <w:name w:val="Title"/>

</xml_diff>